<commit_message>
Completed lecture and now Moving to Linux for workshop
</commit_message>
<xml_diff>
--- a/Robot Programming/Robot Programming.docx
+++ b/Robot Programming/Robot Programming.docx
@@ -153,7 +153,6 @@
       </w:r>
     </w:p>
     <w:p>
-      <w:bookmarkStart w:id="0" w:name="_GoBack"/>
       <w:r>
         <w:lastRenderedPageBreak/>
         <w:drawing>
@@ -192,6 +191,25 @@
           </wp:inline>
         </w:drawing>
       </w:r>
+    </w:p>
+    <w:p>
+      <w:r>
+        <w:t>Worth watching undergrad AMR videos for new people if available?</w:t>
+      </w:r>
+    </w:p>
+    <w:p>
+      <w:r>
+        <w:t xml:space="preserve">For remote working, does </w:t>
+      </w:r>
+      <w:proofErr w:type="spellStart"/>
+      <w:r>
+        <w:t>splashtop</w:t>
+      </w:r>
+      <w:proofErr w:type="spellEnd"/>
+      <w:r>
+        <w:t xml:space="preserve"> still work?</w:t>
+      </w:r>
+      <w:bookmarkStart w:id="0" w:name="_GoBack"/>
       <w:bookmarkEnd w:id="0"/>
       <w:r>
         <w:br w:type="page"/>

</xml_diff>